<commit_message>
estrategia arreglo en un segundo
</commit_message>
<xml_diff>
--- a/INFORME DESAFÍO I INFORMATICA II.docx
+++ b/INFORME DESAFÍO I INFORMATICA II.docx
@@ -943,6 +943,249 @@
           <w:szCs w:val="24"/>
         </w:rPr>
         <w:t>llega al valor máximo la función en un segundo.</w:t>
+      </w:r>
+    </w:p>
+    <w:p>
+      <w:pPr>
+        <w:rPr>
+          <w:rFonts w:ascii="Times New Roman" w:hAnsi="Times New Roman" w:cs="Times New Roman"/>
+          <w:sz w:val="24"/>
+          <w:szCs w:val="24"/>
+        </w:rPr>
+      </w:pPr>
+    </w:p>
+    <w:p>
+      <w:pPr>
+        <w:rPr>
+          <w:rFonts w:ascii="Times New Roman" w:hAnsi="Times New Roman" w:cs="Times New Roman"/>
+          <w:sz w:val="24"/>
+          <w:szCs w:val="24"/>
+        </w:rPr>
+      </w:pPr>
+    </w:p>
+    <w:p>
+      <w:pPr>
+        <w:rPr>
+          <w:rFonts w:ascii="Times New Roman" w:hAnsi="Times New Roman" w:cs="Times New Roman"/>
+          <w:sz w:val="24"/>
+          <w:szCs w:val="24"/>
+        </w:rPr>
+      </w:pPr>
+    </w:p>
+    <w:p>
+      <w:pPr>
+        <w:rPr>
+          <w:rFonts w:ascii="Times New Roman" w:hAnsi="Times New Roman" w:cs="Times New Roman"/>
+          <w:sz w:val="24"/>
+          <w:szCs w:val="24"/>
+        </w:rPr>
+      </w:pPr>
+      <w:r>
+        <w:rPr>
+          <w:rFonts w:ascii="Times New Roman" w:hAnsi="Times New Roman" w:cs="Times New Roman"/>
+          <w:sz w:val="24"/>
+          <w:szCs w:val="24"/>
+        </w:rPr>
+        <w:lastRenderedPageBreak/>
+        <w:t xml:space="preserve">Viernes, </w:t>
+      </w:r>
+      <w:r>
+        <w:rPr>
+          <w:rFonts w:ascii="Times New Roman" w:hAnsi="Times New Roman" w:cs="Times New Roman"/>
+          <w:sz w:val="24"/>
+          <w:szCs w:val="24"/>
+        </w:rPr>
+        <w:t>decidimos que nuestra estrategia principal será la siguiente:</w:t>
+      </w:r>
+    </w:p>
+    <w:p>
+      <w:pPr>
+        <w:rPr>
+          <w:rFonts w:ascii="Times New Roman" w:hAnsi="Times New Roman" w:cs="Times New Roman"/>
+          <w:sz w:val="24"/>
+          <w:szCs w:val="24"/>
+        </w:rPr>
+      </w:pPr>
+      <w:r>
+        <w:rPr>
+          <w:rFonts w:ascii="Times New Roman" w:hAnsi="Times New Roman" w:cs="Times New Roman"/>
+          <w:sz w:val="24"/>
+          <w:szCs w:val="24"/>
+        </w:rPr>
+        <w:t xml:space="preserve">Tomar los datos de entrada, durante un segundo estos datos se </w:t>
+      </w:r>
+      <w:proofErr w:type="gramStart"/>
+      <w:r>
+        <w:rPr>
+          <w:rFonts w:ascii="Times New Roman" w:hAnsi="Times New Roman" w:cs="Times New Roman"/>
+          <w:sz w:val="24"/>
+          <w:szCs w:val="24"/>
+        </w:rPr>
+        <w:t>guardaran</w:t>
+      </w:r>
+      <w:proofErr w:type="gramEnd"/>
+      <w:r>
+        <w:rPr>
+          <w:rFonts w:ascii="Times New Roman" w:hAnsi="Times New Roman" w:cs="Times New Roman"/>
+          <w:sz w:val="24"/>
+          <w:szCs w:val="24"/>
+        </w:rPr>
+        <w:t xml:space="preserve"> en un arreglo, </w:t>
+      </w:r>
+      <w:r>
+        <w:rPr>
+          <w:rFonts w:ascii="Times New Roman" w:hAnsi="Times New Roman" w:cs="Times New Roman"/>
+          <w:sz w:val="24"/>
+          <w:szCs w:val="24"/>
+        </w:rPr>
+        <w:t xml:space="preserve">de aquí ya con otras estrategias podemos inferir los datos que necesitamos, ya que en este arreglo tendremos, valores máximos, valores </w:t>
+      </w:r>
+      <w:r>
+        <w:rPr>
+          <w:rFonts w:ascii="Times New Roman" w:hAnsi="Times New Roman" w:cs="Times New Roman"/>
+          <w:sz w:val="24"/>
+          <w:szCs w:val="24"/>
+        </w:rPr>
+        <w:t>mínimos</w:t>
+      </w:r>
+      <w:r>
+        <w:rPr>
+          <w:rFonts w:ascii="Times New Roman" w:hAnsi="Times New Roman" w:cs="Times New Roman"/>
+          <w:sz w:val="24"/>
+          <w:szCs w:val="24"/>
+        </w:rPr>
+        <w:t xml:space="preserve">, </w:t>
+      </w:r>
+      <w:r>
+        <w:rPr>
+          <w:rFonts w:ascii="Times New Roman" w:hAnsi="Times New Roman" w:cs="Times New Roman"/>
+          <w:sz w:val="24"/>
+          <w:szCs w:val="24"/>
+        </w:rPr>
+        <w:t xml:space="preserve">punto medio, y ya que se </w:t>
+      </w:r>
+      <w:proofErr w:type="spellStart"/>
+      <w:r>
+        <w:rPr>
+          <w:rFonts w:ascii="Times New Roman" w:hAnsi="Times New Roman" w:cs="Times New Roman"/>
+          <w:sz w:val="24"/>
+          <w:szCs w:val="24"/>
+        </w:rPr>
+        <w:t>midio</w:t>
+      </w:r>
+      <w:proofErr w:type="spellEnd"/>
+      <w:r>
+        <w:rPr>
+          <w:rFonts w:ascii="Times New Roman" w:hAnsi="Times New Roman" w:cs="Times New Roman"/>
+          <w:sz w:val="24"/>
+          <w:szCs w:val="24"/>
+        </w:rPr>
+        <w:t xml:space="preserve"> en un segundo, podemos saber </w:t>
+      </w:r>
+      <w:proofErr w:type="spellStart"/>
+      <w:r>
+        <w:rPr>
+          <w:rFonts w:ascii="Times New Roman" w:hAnsi="Times New Roman" w:cs="Times New Roman"/>
+          <w:sz w:val="24"/>
+          <w:szCs w:val="24"/>
+        </w:rPr>
+        <w:t>cual</w:t>
+      </w:r>
+      <w:proofErr w:type="spellEnd"/>
+      <w:r>
+        <w:rPr>
+          <w:rFonts w:ascii="Times New Roman" w:hAnsi="Times New Roman" w:cs="Times New Roman"/>
+          <w:sz w:val="24"/>
+          <w:szCs w:val="24"/>
+        </w:rPr>
+        <w:t xml:space="preserve"> será la frecuencia</w:t>
+      </w:r>
+      <w:r>
+        <w:rPr>
+          <w:rFonts w:ascii="Times New Roman" w:hAnsi="Times New Roman" w:cs="Times New Roman"/>
+          <w:sz w:val="24"/>
+          <w:szCs w:val="24"/>
+        </w:rPr>
+        <w:t>.</w:t>
+      </w:r>
+    </w:p>
+    <w:p>
+      <w:pPr>
+        <w:rPr>
+          <w:rFonts w:ascii="Times New Roman" w:hAnsi="Times New Roman" w:cs="Times New Roman"/>
+          <w:sz w:val="24"/>
+          <w:szCs w:val="24"/>
+        </w:rPr>
+      </w:pPr>
+      <w:r>
+        <w:rPr>
+          <w:rFonts w:ascii="Times New Roman" w:hAnsi="Times New Roman" w:cs="Times New Roman"/>
+          <w:sz w:val="24"/>
+          <w:szCs w:val="24"/>
+        </w:rPr>
+        <w:t xml:space="preserve">Cabe resaltar que en algunos casos el tipo de dato nos afecta la información </w:t>
+      </w:r>
+      <w:proofErr w:type="gramStart"/>
+      <w:r>
+        <w:rPr>
+          <w:rFonts w:ascii="Times New Roman" w:hAnsi="Times New Roman" w:cs="Times New Roman"/>
+          <w:sz w:val="24"/>
+          <w:szCs w:val="24"/>
+        </w:rPr>
+        <w:t>ya que</w:t>
+      </w:r>
+      <w:proofErr w:type="gramEnd"/>
+      <w:r>
+        <w:rPr>
+          <w:rFonts w:ascii="Times New Roman" w:hAnsi="Times New Roman" w:cs="Times New Roman"/>
+          <w:sz w:val="24"/>
+          <w:szCs w:val="24"/>
+        </w:rPr>
+        <w:t xml:space="preserve"> si en algún momento el dato que estemos tratando es </w:t>
+      </w:r>
+      <w:r>
+        <w:rPr>
+          <w:rFonts w:ascii="Times New Roman" w:hAnsi="Times New Roman" w:cs="Times New Roman"/>
+          <w:sz w:val="24"/>
+          <w:szCs w:val="24"/>
+        </w:rPr>
+        <w:t xml:space="preserve">menor que uno y mayor a cero, no se puede tratar como un </w:t>
+      </w:r>
+      <w:proofErr w:type="spellStart"/>
+      <w:r>
+        <w:rPr>
+          <w:rFonts w:ascii="Times New Roman" w:hAnsi="Times New Roman" w:cs="Times New Roman"/>
+          <w:sz w:val="24"/>
+          <w:szCs w:val="24"/>
+        </w:rPr>
+        <w:t>int</w:t>
+      </w:r>
+      <w:proofErr w:type="spellEnd"/>
+      <w:r>
+        <w:rPr>
+          <w:rFonts w:ascii="Times New Roman" w:hAnsi="Times New Roman" w:cs="Times New Roman"/>
+          <w:sz w:val="24"/>
+          <w:szCs w:val="24"/>
+        </w:rPr>
+        <w:t xml:space="preserve"> porque seria iguala cero, debe ser tratado como un </w:t>
+      </w:r>
+      <w:proofErr w:type="spellStart"/>
+      <w:r>
+        <w:rPr>
+          <w:rFonts w:ascii="Times New Roman" w:hAnsi="Times New Roman" w:cs="Times New Roman"/>
+          <w:sz w:val="24"/>
+          <w:szCs w:val="24"/>
+        </w:rPr>
+        <w:t>float</w:t>
+      </w:r>
+      <w:proofErr w:type="spellEnd"/>
+      <w:r>
+        <w:rPr>
+          <w:rFonts w:ascii="Times New Roman" w:hAnsi="Times New Roman" w:cs="Times New Roman"/>
+          <w:sz w:val="24"/>
+          <w:szCs w:val="24"/>
+        </w:rPr>
+        <w:t xml:space="preserve"> para poder tener su valor, también como lo son los negativos, deben tener su signo y los positivos deben ser sin signo.</w:t>
       </w:r>
     </w:p>
     <w:p>

</xml_diff>

<commit_message>
analisis y aprendizajes sabado
</commit_message>
<xml_diff>
--- a/INFORME DESAFÍO I INFORMATICA II.docx
+++ b/INFORME DESAFÍO I INFORMATICA II.docx
@@ -263,7 +263,7 @@
           <w:sz w:val="24"/>
           <w:szCs w:val="24"/>
         </w:rPr>
-        <w:t>Augusto Salazar, Aníbal Guerra</w:t>
+        <w:t>Augusto Salazar</w:t>
       </w:r>
     </w:p>
     <w:p>
@@ -276,6 +276,14 @@
           <w:szCs w:val="24"/>
         </w:rPr>
       </w:pPr>
+      <w:r>
+        <w:rPr>
+          <w:rFonts w:ascii="Times New Roman" w:hAnsi="Times New Roman" w:cs="Times New Roman"/>
+          <w:sz w:val="24"/>
+          <w:szCs w:val="24"/>
+        </w:rPr>
+        <w:t xml:space="preserve"> Aníbal Guerra</w:t>
+      </w:r>
     </w:p>
     <w:p>
       <w:pPr>
@@ -407,109 +415,118 @@
     </w:p>
     <w:p>
       <w:pPr>
-        <w:pStyle w:val="Estilo1"/>
-        <w:jc w:val="center"/>
-        <w:rPr>
-          <w:rFonts w:ascii="Times New Roman" w:hAnsi="Times New Roman" w:cs="Times New Roman"/>
-          <w:sz w:val="24"/>
-          <w:szCs w:val="24"/>
-        </w:rPr>
-      </w:pPr>
-    </w:p>
-    <w:p>
-      <w:pPr>
-        <w:pStyle w:val="Estilo1"/>
-        <w:jc w:val="center"/>
-        <w:rPr>
-          <w:rFonts w:ascii="Times New Roman" w:hAnsi="Times New Roman" w:cs="Times New Roman"/>
-          <w:sz w:val="24"/>
-          <w:szCs w:val="24"/>
-        </w:rPr>
-      </w:pPr>
-    </w:p>
-    <w:p>
-      <w:pPr>
-        <w:pStyle w:val="Estilo1"/>
-        <w:rPr>
-          <w:rFonts w:ascii="Times New Roman" w:hAnsi="Times New Roman" w:cs="Times New Roman"/>
-          <w:sz w:val="24"/>
-          <w:szCs w:val="24"/>
-        </w:rPr>
-      </w:pPr>
-      <w:r>
-        <w:rPr>
-          <w:rFonts w:ascii="Times New Roman" w:hAnsi="Times New Roman" w:cs="Times New Roman"/>
-          <w:sz w:val="24"/>
-          <w:szCs w:val="24"/>
-        </w:rPr>
-        <w:tab/>
-      </w:r>
-    </w:p>
-    <w:p>
-      <w:pPr>
-        <w:rPr>
-          <w:rFonts w:ascii="Times New Roman" w:hAnsi="Times New Roman" w:cs="Times New Roman"/>
-          <w:sz w:val="24"/>
-          <w:szCs w:val="24"/>
-        </w:rPr>
-      </w:pPr>
-      <w:r>
-        <w:rPr>
-          <w:rFonts w:ascii="Times New Roman" w:hAnsi="Times New Roman" w:cs="Times New Roman"/>
-          <w:sz w:val="24"/>
-          <w:szCs w:val="24"/>
-        </w:rPr>
-        <w:t>Análisis</w:t>
-      </w:r>
-    </w:p>
-    <w:p>
-      <w:pPr>
-        <w:rPr>
-          <w:rFonts w:ascii="Times New Roman" w:hAnsi="Times New Roman" w:cs="Times New Roman"/>
-          <w:sz w:val="24"/>
-          <w:szCs w:val="24"/>
-        </w:rPr>
-      </w:pPr>
-      <w:r>
-        <w:rPr>
-          <w:rFonts w:ascii="Times New Roman" w:hAnsi="Times New Roman" w:cs="Times New Roman"/>
-          <w:sz w:val="24"/>
-          <w:szCs w:val="24"/>
-        </w:rPr>
-        <w:t>A</w:t>
-      </w:r>
-      <w:r>
-        <w:rPr>
-          <w:rFonts w:ascii="Times New Roman" w:hAnsi="Times New Roman" w:cs="Times New Roman"/>
-          <w:sz w:val="24"/>
-          <w:szCs w:val="24"/>
-        </w:rPr>
-        <w:t>nalizamos cada tipo de onda cuando cruza el 0, para determinar con que naturaleza asciende o desciende</w:t>
-      </w:r>
-      <w:r>
-        <w:rPr>
-          <w:rFonts w:ascii="Times New Roman" w:hAnsi="Times New Roman" w:cs="Times New Roman"/>
-          <w:sz w:val="24"/>
-          <w:szCs w:val="24"/>
-        </w:rPr>
-        <w:t>.</w:t>
-      </w:r>
-    </w:p>
-    <w:p>
-      <w:pPr>
-        <w:rPr>
-          <w:rFonts w:ascii="Times New Roman" w:hAnsi="Times New Roman" w:cs="Times New Roman"/>
-          <w:sz w:val="24"/>
-          <w:szCs w:val="24"/>
-        </w:rPr>
-      </w:pPr>
-      <w:r>
-        <w:rPr>
-          <w:rFonts w:ascii="Times New Roman" w:hAnsi="Times New Roman" w:cs="Times New Roman"/>
-          <w:sz w:val="24"/>
-          <w:szCs w:val="24"/>
-        </w:rPr>
-        <w:t xml:space="preserve">El plan a seguir que desarrollaremos mañana (11/09/2024) será tomar valores cercanos al cero de cada onda y ver como se comporta el aumento de disminución del dato de entrada, ya que determinamos una forma característica de cambiar para cada onda, por ejemplo, la onda de tren pulsado, tiene un cambió abrupto, </w:t>
+        <w:ind w:firstLine="708"/>
+        <w:rPr>
+          <w:rFonts w:ascii="Times New Roman" w:hAnsi="Times New Roman" w:cs="Times New Roman"/>
+          <w:sz w:val="24"/>
+          <w:szCs w:val="24"/>
+        </w:rPr>
+      </w:pPr>
+      <w:r>
+        <w:rPr>
+          <w:rFonts w:ascii="Times New Roman" w:hAnsi="Times New Roman" w:cs="Times New Roman"/>
+          <w:sz w:val="24"/>
+          <w:szCs w:val="24"/>
+          <w:lang w:val="es-MX"/>
+        </w:rPr>
+        <w:lastRenderedPageBreak/>
+        <w:t>Como primer análisis</w:t>
+      </w:r>
+      <w:r>
+        <w:rPr>
+          <w:rFonts w:ascii="Times New Roman" w:hAnsi="Times New Roman" w:cs="Times New Roman"/>
+          <w:sz w:val="24"/>
+          <w:szCs w:val="24"/>
+        </w:rPr>
+        <w:t xml:space="preserve"> </w:t>
+      </w:r>
+      <w:r>
+        <w:rPr>
+          <w:rFonts w:ascii="Times New Roman" w:hAnsi="Times New Roman" w:cs="Times New Roman"/>
+          <w:sz w:val="24"/>
+          <w:szCs w:val="24"/>
+        </w:rPr>
+        <w:t xml:space="preserve">tenemos que </w:t>
+      </w:r>
+      <w:r>
+        <w:rPr>
+          <w:rFonts w:ascii="Times New Roman" w:hAnsi="Times New Roman" w:cs="Times New Roman"/>
+          <w:sz w:val="24"/>
+          <w:szCs w:val="24"/>
+        </w:rPr>
+        <w:t>cada tipo de onda cuando cruza el 0</w:t>
+      </w:r>
+      <w:r>
+        <w:rPr>
+          <w:rFonts w:ascii="Times New Roman" w:hAnsi="Times New Roman" w:cs="Times New Roman"/>
+          <w:sz w:val="24"/>
+          <w:szCs w:val="24"/>
+        </w:rPr>
+        <w:t xml:space="preserve"> se comporta de forma distinta</w:t>
+      </w:r>
+      <w:r>
+        <w:rPr>
+          <w:rFonts w:ascii="Times New Roman" w:hAnsi="Times New Roman" w:cs="Times New Roman"/>
+          <w:sz w:val="24"/>
+          <w:szCs w:val="24"/>
+        </w:rPr>
+        <w:t>,</w:t>
+      </w:r>
+      <w:r>
+        <w:rPr>
+          <w:rFonts w:ascii="Times New Roman" w:hAnsi="Times New Roman" w:cs="Times New Roman"/>
+          <w:sz w:val="24"/>
+          <w:szCs w:val="24"/>
+        </w:rPr>
+        <w:t xml:space="preserve"> esto nos puede servir</w:t>
+      </w:r>
+      <w:r>
+        <w:rPr>
+          <w:rFonts w:ascii="Times New Roman" w:hAnsi="Times New Roman" w:cs="Times New Roman"/>
+          <w:sz w:val="24"/>
+          <w:szCs w:val="24"/>
+        </w:rPr>
+        <w:t xml:space="preserve"> para determinar con que naturaleza asciende o desciende</w:t>
+      </w:r>
+      <w:r>
+        <w:rPr>
+          <w:rFonts w:ascii="Times New Roman" w:hAnsi="Times New Roman" w:cs="Times New Roman"/>
+          <w:sz w:val="24"/>
+          <w:szCs w:val="24"/>
+        </w:rPr>
+        <w:t xml:space="preserve"> la onda</w:t>
+      </w:r>
+      <w:r>
+        <w:rPr>
+          <w:rFonts w:ascii="Times New Roman" w:hAnsi="Times New Roman" w:cs="Times New Roman"/>
+          <w:sz w:val="24"/>
+          <w:szCs w:val="24"/>
+        </w:rPr>
+        <w:t xml:space="preserve">. </w:t>
+      </w:r>
+      <w:r>
+        <w:rPr>
+          <w:rFonts w:ascii="Times New Roman" w:hAnsi="Times New Roman" w:cs="Times New Roman"/>
+          <w:sz w:val="24"/>
+          <w:szCs w:val="24"/>
+        </w:rPr>
+        <w:t xml:space="preserve">El plan a seguir que desarrollaremos mañana será tomar valores cercanos al cero de cada onda y ver como se comporta el aumento de disminución del dato de entrada, ya que determinamos una forma característica de cambiar para cada onda, por ejemplo, la onda </w:t>
+      </w:r>
+      <w:r>
+        <w:rPr>
+          <w:rFonts w:ascii="Times New Roman" w:hAnsi="Times New Roman" w:cs="Times New Roman"/>
+          <w:sz w:val="24"/>
+          <w:szCs w:val="24"/>
+        </w:rPr>
+        <w:t>cuadrada</w:t>
+      </w:r>
+      <w:r>
+        <w:rPr>
+          <w:rFonts w:ascii="Times New Roman" w:hAnsi="Times New Roman" w:cs="Times New Roman"/>
+          <w:sz w:val="24"/>
+          <w:szCs w:val="24"/>
+        </w:rPr>
+        <w:t xml:space="preserve">, tiene un cambió abrupto, </w:t>
       </w:r>
       <w:r>
         <w:rPr>
@@ -525,7 +542,31 @@
           <w:sz w:val="24"/>
           <w:szCs w:val="24"/>
         </w:rPr>
-        <w:t xml:space="preserve"> por otro lado, en la onda triangular, su cambio es lineal.</w:t>
+        <w:t xml:space="preserve"> por otro lado, en la onda triangular, su cambio es lineal</w:t>
+      </w:r>
+      <w:r>
+        <w:rPr>
+          <w:rFonts w:ascii="Times New Roman" w:hAnsi="Times New Roman" w:cs="Times New Roman"/>
+          <w:sz w:val="24"/>
+          <w:szCs w:val="24"/>
+        </w:rPr>
+        <w:t xml:space="preserve">, y la onda senoidal tiene un cambio </w:t>
+      </w:r>
+      <w:r>
+        <w:rPr>
+          <w:rFonts w:ascii="Times New Roman" w:hAnsi="Times New Roman" w:cs="Times New Roman"/>
+          <w:sz w:val="24"/>
+          <w:szCs w:val="24"/>
+        </w:rPr>
+        <w:t>más</w:t>
+      </w:r>
+      <w:r>
+        <w:rPr>
+          <w:rFonts w:ascii="Times New Roman" w:hAnsi="Times New Roman" w:cs="Times New Roman"/>
+          <w:sz w:val="24"/>
+          <w:szCs w:val="24"/>
+        </w:rPr>
+        <w:t xml:space="preserve"> suave.</w:t>
       </w:r>
     </w:p>
     <w:p>
@@ -624,15 +665,14 @@
         </w:rPr>
         <w:t>sus valores son binarios, solo tiene un valor máximo y uno mínimo.</w:t>
       </w:r>
-    </w:p>
-    <w:p>
-      <w:pPr>
-        <w:rPr>
-          <w:rFonts w:ascii="Times New Roman" w:hAnsi="Times New Roman" w:cs="Times New Roman"/>
-          <w:sz w:val="24"/>
-          <w:szCs w:val="24"/>
-        </w:rPr>
-      </w:pPr>
+      <w:r>
+        <w:rPr>
+          <w:rFonts w:ascii="Times New Roman" w:hAnsi="Times New Roman" w:cs="Times New Roman"/>
+          <w:sz w:val="24"/>
+          <w:szCs w:val="24"/>
+        </w:rPr>
+        <w:t xml:space="preserve"> </w:t>
+      </w:r>
       <w:r>
         <w:rPr>
           <w:rFonts w:ascii="Times New Roman" w:hAnsi="Times New Roman" w:cs="Times New Roman"/>
@@ -688,16 +728,114 @@
           <w:sz w:val="24"/>
           <w:szCs w:val="24"/>
         </w:rPr>
-        <w:t>En tinkercad la grafica de las funciones es muy poco precisa por lo que los datos no son casi regulares</w:t>
-      </w:r>
-      <w:r>
-        <w:rPr>
-          <w:rFonts w:ascii="Times New Roman" w:hAnsi="Times New Roman" w:cs="Times New Roman"/>
-          <w:sz w:val="24"/>
-          <w:szCs w:val="24"/>
-        </w:rPr>
-        <w:t>.</w:t>
-      </w:r>
+        <w:t>En</w:t>
+      </w:r>
+      <w:r>
+        <w:rPr>
+          <w:rFonts w:ascii="Times New Roman" w:hAnsi="Times New Roman" w:cs="Times New Roman"/>
+          <w:sz w:val="24"/>
+          <w:szCs w:val="24"/>
+        </w:rPr>
+        <w:t>contramos que en</w:t>
+      </w:r>
+      <w:r>
+        <w:rPr>
+          <w:rFonts w:ascii="Times New Roman" w:hAnsi="Times New Roman" w:cs="Times New Roman"/>
+          <w:sz w:val="24"/>
+          <w:szCs w:val="24"/>
+        </w:rPr>
+        <w:t xml:space="preserve"> tinkercad la </w:t>
+      </w:r>
+      <w:r>
+        <w:rPr>
+          <w:rFonts w:ascii="Times New Roman" w:hAnsi="Times New Roman" w:cs="Times New Roman"/>
+          <w:sz w:val="24"/>
+          <w:szCs w:val="24"/>
+        </w:rPr>
+        <w:t>gráfica</w:t>
+      </w:r>
+      <w:r>
+        <w:rPr>
+          <w:rFonts w:ascii="Times New Roman" w:hAnsi="Times New Roman" w:cs="Times New Roman"/>
+          <w:sz w:val="24"/>
+          <w:szCs w:val="24"/>
+        </w:rPr>
+        <w:t xml:space="preserve"> </w:t>
+      </w:r>
+      <w:r>
+        <w:rPr>
+          <w:rFonts w:ascii="Times New Roman" w:hAnsi="Times New Roman" w:cs="Times New Roman"/>
+          <w:sz w:val="24"/>
+          <w:szCs w:val="24"/>
+        </w:rPr>
+        <w:t xml:space="preserve">simulada </w:t>
+      </w:r>
+      <w:r>
+        <w:rPr>
+          <w:rFonts w:ascii="Times New Roman" w:hAnsi="Times New Roman" w:cs="Times New Roman"/>
+          <w:sz w:val="24"/>
+          <w:szCs w:val="24"/>
+        </w:rPr>
+        <w:t xml:space="preserve">de las funciones </w:t>
+      </w:r>
+      <w:r>
+        <w:rPr>
+          <w:rFonts w:ascii="Times New Roman" w:hAnsi="Times New Roman" w:cs="Times New Roman"/>
+          <w:sz w:val="24"/>
+          <w:szCs w:val="24"/>
+        </w:rPr>
+        <w:t>es algo irregular por lo que es difícil encontrar patrones que siempre se repitan.</w:t>
+      </w:r>
+      <w:r>
+        <w:rPr>
+          <w:rFonts w:ascii="Times New Roman" w:hAnsi="Times New Roman" w:cs="Times New Roman"/>
+          <w:sz w:val="24"/>
+          <w:szCs w:val="24"/>
+        </w:rPr>
+        <w:t xml:space="preserve"> Sabemos que su amplitud, también como sus picos deben ser iguales en al menos un segundo para encontrar su periodo y por lo tanto su frecuencia. </w:t>
+      </w:r>
+    </w:p>
+    <w:p>
+      <w:pPr>
+        <w:rPr>
+          <w:rFonts w:ascii="Times New Roman" w:hAnsi="Times New Roman" w:cs="Times New Roman"/>
+          <w:sz w:val="24"/>
+          <w:szCs w:val="24"/>
+        </w:rPr>
+      </w:pPr>
+      <w:r>
+        <w:rPr>
+          <w:rFonts w:ascii="Times New Roman" w:hAnsi="Times New Roman" w:cs="Times New Roman"/>
+          <w:sz w:val="24"/>
+          <w:szCs w:val="24"/>
+        </w:rPr>
+        <w:t>Descubrimos</w:t>
+      </w:r>
+      <w:r>
+        <w:rPr>
+          <w:rFonts w:ascii="Times New Roman" w:hAnsi="Times New Roman" w:cs="Times New Roman"/>
+          <w:sz w:val="24"/>
+          <w:szCs w:val="24"/>
+        </w:rPr>
+        <w:t xml:space="preserve"> que los datos pueden ser tomados en un intervalo de tiempo bastante bajo por lo que </w:t>
+      </w:r>
+      <w:r>
+        <w:rPr>
+          <w:rFonts w:ascii="Times New Roman" w:hAnsi="Times New Roman" w:cs="Times New Roman"/>
+          <w:sz w:val="24"/>
+          <w:szCs w:val="24"/>
+        </w:rPr>
+        <w:t>al tomar datos por el puerto análogo a una velocidad mas alta podemos encontrar cifras más precias, tal vez tomándolos en un arreglo.</w:t>
+      </w:r>
+    </w:p>
+    <w:p>
+      <w:pPr>
+        <w:rPr>
+          <w:rFonts w:ascii="Times New Roman" w:hAnsi="Times New Roman" w:cs="Times New Roman"/>
+          <w:sz w:val="24"/>
+          <w:szCs w:val="24"/>
+        </w:rPr>
+      </w:pPr>
     </w:p>
     <w:p>
       <w:pPr>
@@ -919,40 +1057,95 @@
         </w:rPr>
         <w:t>viendo cuantos periodos ocurren en un segundo podemos calcular la frecuencia.</w:t>
       </w:r>
-    </w:p>
-    <w:p>
-      <w:pPr>
-        <w:rPr>
-          <w:rFonts w:ascii="Times New Roman" w:hAnsi="Times New Roman" w:cs="Times New Roman"/>
-          <w:sz w:val="24"/>
-          <w:szCs w:val="24"/>
-        </w:rPr>
-      </w:pPr>
-      <w:r>
-        <w:rPr>
-          <w:rFonts w:ascii="Times New Roman" w:hAnsi="Times New Roman" w:cs="Times New Roman"/>
-          <w:sz w:val="24"/>
-          <w:szCs w:val="24"/>
-        </w:rPr>
-        <w:t xml:space="preserve">Creamos un ciclo que mide cuantas veces </w:t>
-      </w:r>
-      <w:r>
-        <w:rPr>
-          <w:rFonts w:ascii="Times New Roman" w:hAnsi="Times New Roman" w:cs="Times New Roman"/>
-          <w:sz w:val="24"/>
-          <w:szCs w:val="24"/>
-        </w:rPr>
-        <w:t>llega al valor máximo la función en un segundo.</w:t>
-      </w:r>
-    </w:p>
-    <w:p>
-      <w:pPr>
-        <w:rPr>
-          <w:rFonts w:ascii="Times New Roman" w:hAnsi="Times New Roman" w:cs="Times New Roman"/>
-          <w:sz w:val="24"/>
-          <w:szCs w:val="24"/>
-        </w:rPr>
-      </w:pPr>
+      <w:r>
+        <w:rPr>
+          <w:rFonts w:ascii="Times New Roman" w:hAnsi="Times New Roman" w:cs="Times New Roman"/>
+          <w:sz w:val="24"/>
+          <w:szCs w:val="24"/>
+        </w:rPr>
+        <w:t xml:space="preserve"> Pensamos en c</w:t>
+      </w:r>
+      <w:r>
+        <w:rPr>
+          <w:rFonts w:ascii="Times New Roman" w:hAnsi="Times New Roman" w:cs="Times New Roman"/>
+          <w:sz w:val="24"/>
+          <w:szCs w:val="24"/>
+        </w:rPr>
+        <w:t>rea</w:t>
+      </w:r>
+      <w:r>
+        <w:rPr>
+          <w:rFonts w:ascii="Times New Roman" w:hAnsi="Times New Roman" w:cs="Times New Roman"/>
+          <w:sz w:val="24"/>
+          <w:szCs w:val="24"/>
+        </w:rPr>
+        <w:t>r</w:t>
+      </w:r>
+      <w:r>
+        <w:rPr>
+          <w:rFonts w:ascii="Times New Roman" w:hAnsi="Times New Roman" w:cs="Times New Roman"/>
+          <w:sz w:val="24"/>
+          <w:szCs w:val="24"/>
+        </w:rPr>
+        <w:t xml:space="preserve"> un ciclo que mide cuantas veces </w:t>
+      </w:r>
+      <w:r>
+        <w:rPr>
+          <w:rFonts w:ascii="Times New Roman" w:hAnsi="Times New Roman" w:cs="Times New Roman"/>
+          <w:sz w:val="24"/>
+          <w:szCs w:val="24"/>
+        </w:rPr>
+        <w:t>llega al valor máximo la función en un segundo</w:t>
+      </w:r>
+      <w:r>
+        <w:rPr>
+          <w:rFonts w:ascii="Times New Roman" w:hAnsi="Times New Roman" w:cs="Times New Roman"/>
+          <w:sz w:val="24"/>
+          <w:szCs w:val="24"/>
+        </w:rPr>
+        <w:t>, el valor máximo ya fue tomado anteriormente como el punto me</w:t>
+      </w:r>
+      <w:r>
+        <w:rPr>
+          <w:rFonts w:ascii="Times New Roman" w:hAnsi="Times New Roman" w:cs="Times New Roman"/>
+          <w:sz w:val="24"/>
+          <w:szCs w:val="24"/>
+        </w:rPr>
+        <w:t>dio y la amplitud.</w:t>
+      </w:r>
+    </w:p>
+    <w:p>
+      <w:pPr>
+        <w:rPr>
+          <w:rFonts w:ascii="Times New Roman" w:hAnsi="Times New Roman" w:cs="Times New Roman"/>
+          <w:sz w:val="24"/>
+          <w:szCs w:val="24"/>
+        </w:rPr>
+      </w:pPr>
+      <w:r>
+        <w:rPr>
+          <w:rFonts w:ascii="Times New Roman" w:hAnsi="Times New Roman" w:cs="Times New Roman"/>
+          <w:sz w:val="24"/>
+          <w:szCs w:val="24"/>
+        </w:rPr>
+        <w:t xml:space="preserve">Amplitud será igual a </w:t>
+      </w:r>
+      <w:r>
+        <w:rPr>
+          <w:rFonts w:ascii="Times New Roman" w:hAnsi="Times New Roman" w:cs="Times New Roman"/>
+          <w:sz w:val="24"/>
+          <w:szCs w:val="24"/>
+        </w:rPr>
+        <w:t>el valor máximo tomado menos el valor mínimo tomado</w:t>
+      </w:r>
+      <w:r>
+        <w:rPr>
+          <w:rFonts w:ascii="Times New Roman" w:hAnsi="Times New Roman" w:cs="Times New Roman"/>
+          <w:sz w:val="24"/>
+          <w:szCs w:val="24"/>
+        </w:rPr>
+        <w:t xml:space="preserve"> todo divido entre dos.</w:t>
+      </w:r>
     </w:p>
     <w:p>
       <w:pPr>
@@ -1014,16 +1207,14 @@
         </w:rPr>
         <w:t xml:space="preserve">Tomar los datos de entrada, durante un segundo estos datos se </w:t>
       </w:r>
-      <w:proofErr w:type="gramStart"/>
-      <w:r>
-        <w:rPr>
-          <w:rFonts w:ascii="Times New Roman" w:hAnsi="Times New Roman" w:cs="Times New Roman"/>
-          <w:sz w:val="24"/>
-          <w:szCs w:val="24"/>
-        </w:rPr>
-        <w:t>guardaran</w:t>
-      </w:r>
-      <w:proofErr w:type="gramEnd"/>
+      <w:r>
+        <w:rPr>
+          <w:rFonts w:ascii="Times New Roman" w:hAnsi="Times New Roman" w:cs="Times New Roman"/>
+          <w:sz w:val="24"/>
+          <w:szCs w:val="24"/>
+        </w:rPr>
+        <w:t>guardarán</w:t>
+      </w:r>
       <w:r>
         <w:rPr>
           <w:rFonts w:ascii="Times New Roman" w:hAnsi="Times New Roman" w:cs="Times New Roman"/>
@@ -1064,6 +1255,135 @@
         </w:rPr>
         <w:t xml:space="preserve">punto medio, y ya que se </w:t>
       </w:r>
+      <w:r>
+        <w:rPr>
+          <w:rFonts w:ascii="Times New Roman" w:hAnsi="Times New Roman" w:cs="Times New Roman"/>
+          <w:sz w:val="24"/>
+          <w:szCs w:val="24"/>
+        </w:rPr>
+        <w:t>midió</w:t>
+      </w:r>
+      <w:r>
+        <w:rPr>
+          <w:rFonts w:ascii="Times New Roman" w:hAnsi="Times New Roman" w:cs="Times New Roman"/>
+          <w:sz w:val="24"/>
+          <w:szCs w:val="24"/>
+        </w:rPr>
+        <w:t xml:space="preserve"> en un segundo, podemos saber </w:t>
+      </w:r>
+      <w:r>
+        <w:rPr>
+          <w:rFonts w:ascii="Times New Roman" w:hAnsi="Times New Roman" w:cs="Times New Roman"/>
+          <w:sz w:val="24"/>
+          <w:szCs w:val="24"/>
+        </w:rPr>
+        <w:t>cuál</w:t>
+      </w:r>
+      <w:r>
+        <w:rPr>
+          <w:rFonts w:ascii="Times New Roman" w:hAnsi="Times New Roman" w:cs="Times New Roman"/>
+          <w:sz w:val="24"/>
+          <w:szCs w:val="24"/>
+        </w:rPr>
+        <w:t xml:space="preserve"> será la frecuencia</w:t>
+      </w:r>
+      <w:r>
+        <w:rPr>
+          <w:rFonts w:ascii="Times New Roman" w:hAnsi="Times New Roman" w:cs="Times New Roman"/>
+          <w:sz w:val="24"/>
+          <w:szCs w:val="24"/>
+        </w:rPr>
+        <w:t>.</w:t>
+      </w:r>
+    </w:p>
+    <w:p>
+      <w:pPr>
+        <w:rPr>
+          <w:rFonts w:ascii="Times New Roman" w:hAnsi="Times New Roman" w:cs="Times New Roman"/>
+          <w:sz w:val="24"/>
+          <w:szCs w:val="24"/>
+        </w:rPr>
+      </w:pPr>
+      <w:r>
+        <w:rPr>
+          <w:rFonts w:ascii="Times New Roman" w:hAnsi="Times New Roman" w:cs="Times New Roman"/>
+          <w:sz w:val="24"/>
+          <w:szCs w:val="24"/>
+        </w:rPr>
+        <w:t xml:space="preserve">Cabe resaltar que en algunos casos el tipo de dato nos afecta la información </w:t>
+      </w:r>
+      <w:r>
+        <w:rPr>
+          <w:rFonts w:ascii="Times New Roman" w:hAnsi="Times New Roman" w:cs="Times New Roman"/>
+          <w:sz w:val="24"/>
+          <w:szCs w:val="24"/>
+        </w:rPr>
+        <w:t>ya que,</w:t>
+      </w:r>
+      <w:r>
+        <w:rPr>
+          <w:rFonts w:ascii="Times New Roman" w:hAnsi="Times New Roman" w:cs="Times New Roman"/>
+          <w:sz w:val="24"/>
+          <w:szCs w:val="24"/>
+        </w:rPr>
+        <w:t xml:space="preserve"> si en algún momento el dato que estemos tratando es </w:t>
+      </w:r>
+      <w:r>
+        <w:rPr>
+          <w:rFonts w:ascii="Times New Roman" w:hAnsi="Times New Roman" w:cs="Times New Roman"/>
+          <w:sz w:val="24"/>
+          <w:szCs w:val="24"/>
+        </w:rPr>
+        <w:t xml:space="preserve">menor que uno y mayor a cero, no se puede tratar como un </w:t>
+      </w:r>
+      <w:r>
+        <w:rPr>
+          <w:rFonts w:ascii="Times New Roman" w:hAnsi="Times New Roman" w:cs="Times New Roman"/>
+          <w:sz w:val="24"/>
+          <w:szCs w:val="24"/>
+        </w:rPr>
+        <w:t>entero</w:t>
+      </w:r>
+      <w:r>
+        <w:rPr>
+          <w:rFonts w:ascii="Times New Roman" w:hAnsi="Times New Roman" w:cs="Times New Roman"/>
+          <w:sz w:val="24"/>
+          <w:szCs w:val="24"/>
+        </w:rPr>
+        <w:t xml:space="preserve"> porque </w:t>
+      </w:r>
+      <w:r>
+        <w:rPr>
+          <w:rFonts w:ascii="Times New Roman" w:hAnsi="Times New Roman" w:cs="Times New Roman"/>
+          <w:sz w:val="24"/>
+          <w:szCs w:val="24"/>
+        </w:rPr>
+        <w:t>sería</w:t>
+      </w:r>
+      <w:r>
+        <w:rPr>
+          <w:rFonts w:ascii="Times New Roman" w:hAnsi="Times New Roman" w:cs="Times New Roman"/>
+          <w:sz w:val="24"/>
+          <w:szCs w:val="24"/>
+        </w:rPr>
+        <w:t xml:space="preserve"> </w:t>
+      </w:r>
+      <w:r>
+        <w:rPr>
+          <w:rFonts w:ascii="Times New Roman" w:hAnsi="Times New Roman" w:cs="Times New Roman"/>
+          <w:sz w:val="24"/>
+          <w:szCs w:val="24"/>
+        </w:rPr>
+        <w:t>igual a</w:t>
+      </w:r>
+      <w:r>
+        <w:rPr>
+          <w:rFonts w:ascii="Times New Roman" w:hAnsi="Times New Roman" w:cs="Times New Roman"/>
+          <w:sz w:val="24"/>
+          <w:szCs w:val="24"/>
+        </w:rPr>
+        <w:t xml:space="preserve"> cero, debe ser tratado como un </w:t>
+      </w:r>
       <w:proofErr w:type="spellStart"/>
       <w:r>
         <w:rPr>
@@ -1071,7 +1391,7 @@
           <w:sz w:val="24"/>
           <w:szCs w:val="24"/>
         </w:rPr>
-        <w:t>midio</w:t>
+        <w:t>float</w:t>
       </w:r>
       <w:proofErr w:type="spellEnd"/>
       <w:r>
@@ -1080,7 +1400,278 @@
           <w:sz w:val="24"/>
           <w:szCs w:val="24"/>
         </w:rPr>
-        <w:t xml:space="preserve"> en un segundo, podemos saber </w:t>
+        <w:t xml:space="preserve"> para poder tener su valor, también como lo son los negativos, deben tener su signo y los positivos deben ser sin signo.</w:t>
+      </w:r>
+    </w:p>
+    <w:p>
+      <w:pPr>
+        <w:rPr>
+          <w:rFonts w:ascii="Times New Roman" w:hAnsi="Times New Roman" w:cs="Times New Roman"/>
+          <w:sz w:val="24"/>
+          <w:szCs w:val="24"/>
+        </w:rPr>
+      </w:pPr>
+      <w:r>
+        <w:rPr>
+          <w:rFonts w:ascii="Times New Roman" w:hAnsi="Times New Roman" w:cs="Times New Roman"/>
+          <w:sz w:val="24"/>
+          <w:szCs w:val="24"/>
+        </w:rPr>
+        <w:t xml:space="preserve">Hemos aprendido a que el Arduino tiene una memoria limitada, intentamos crear un arreglo de 1000 datos pero era justo el tope de </w:t>
+      </w:r>
+      <w:r>
+        <w:rPr>
+          <w:rFonts w:ascii="Times New Roman" w:hAnsi="Times New Roman" w:cs="Times New Roman"/>
+          <w:sz w:val="24"/>
+          <w:szCs w:val="24"/>
+        </w:rPr>
+        <w:t xml:space="preserve">memoria </w:t>
+      </w:r>
+      <w:r>
+        <w:rPr>
+          <w:rFonts w:ascii="Times New Roman" w:hAnsi="Times New Roman" w:cs="Times New Roman"/>
+          <w:sz w:val="24"/>
+          <w:szCs w:val="24"/>
+        </w:rPr>
+        <w:t>del</w:t>
+      </w:r>
+      <w:r>
+        <w:rPr>
+          <w:rFonts w:ascii="Times New Roman" w:hAnsi="Times New Roman" w:cs="Times New Roman"/>
+          <w:sz w:val="24"/>
+          <w:szCs w:val="24"/>
+        </w:rPr>
+        <w:t xml:space="preserve"> Arduino, por lo que fue </w:t>
+      </w:r>
+      <w:r>
+        <w:rPr>
+          <w:rFonts w:ascii="Times New Roman" w:hAnsi="Times New Roman" w:cs="Times New Roman"/>
+          <w:sz w:val="24"/>
+          <w:szCs w:val="24"/>
+        </w:rPr>
+        <w:t>más</w:t>
+      </w:r>
+      <w:r>
+        <w:rPr>
+          <w:rFonts w:ascii="Times New Roman" w:hAnsi="Times New Roman" w:cs="Times New Roman"/>
+          <w:sz w:val="24"/>
+          <w:szCs w:val="24"/>
+        </w:rPr>
+        <w:t xml:space="preserve"> fácil tomar un dato cada 2 milisegundos por un segundo, </w:t>
+      </w:r>
+      <w:r>
+        <w:rPr>
+          <w:rFonts w:ascii="Times New Roman" w:hAnsi="Times New Roman" w:cs="Times New Roman"/>
+          <w:sz w:val="24"/>
+          <w:szCs w:val="24"/>
+        </w:rPr>
+        <w:t>para tener 500 datos para poder inferir la información que necesitamos</w:t>
+      </w:r>
+    </w:p>
+    <w:p>
+      <w:pPr>
+        <w:rPr>
+          <w:rFonts w:ascii="Times New Roman" w:hAnsi="Times New Roman" w:cs="Times New Roman"/>
+          <w:sz w:val="24"/>
+          <w:szCs w:val="24"/>
+        </w:rPr>
+      </w:pPr>
+    </w:p>
+    <w:p>
+      <w:pPr>
+        <w:rPr>
+          <w:rFonts w:ascii="Times New Roman" w:hAnsi="Times New Roman" w:cs="Times New Roman"/>
+          <w:sz w:val="24"/>
+          <w:szCs w:val="24"/>
+        </w:rPr>
+      </w:pPr>
+      <w:r>
+        <w:rPr>
+          <w:rFonts w:ascii="Times New Roman" w:hAnsi="Times New Roman" w:cs="Times New Roman"/>
+          <w:sz w:val="24"/>
+          <w:szCs w:val="24"/>
+        </w:rPr>
+        <w:t>Problemas</w:t>
+      </w:r>
+    </w:p>
+    <w:p>
+      <w:pPr>
+        <w:rPr>
+          <w:rFonts w:ascii="Times New Roman" w:hAnsi="Times New Roman" w:cs="Times New Roman"/>
+          <w:sz w:val="24"/>
+          <w:szCs w:val="24"/>
+        </w:rPr>
+      </w:pPr>
+      <w:r>
+        <w:rPr>
+          <w:rFonts w:ascii="Times New Roman" w:hAnsi="Times New Roman" w:cs="Times New Roman"/>
+          <w:sz w:val="24"/>
+          <w:szCs w:val="24"/>
+        </w:rPr>
+        <w:t>La onda s</w:t>
+      </w:r>
+      <w:r>
+        <w:rPr>
+          <w:rFonts w:ascii="Times New Roman" w:hAnsi="Times New Roman" w:cs="Times New Roman"/>
+          <w:sz w:val="24"/>
+          <w:szCs w:val="24"/>
+        </w:rPr>
+        <w:t xml:space="preserve">enoidal </w:t>
+      </w:r>
+      <w:r>
+        <w:rPr>
+          <w:rFonts w:ascii="Times New Roman" w:hAnsi="Times New Roman" w:cs="Times New Roman"/>
+          <w:sz w:val="24"/>
+          <w:szCs w:val="24"/>
+        </w:rPr>
+        <w:t>se comporta de manera parecida a la onda triangular</w:t>
+      </w:r>
+      <w:r>
+        <w:rPr>
+          <w:rFonts w:ascii="Times New Roman" w:hAnsi="Times New Roman" w:cs="Times New Roman"/>
+          <w:sz w:val="24"/>
+          <w:szCs w:val="24"/>
+        </w:rPr>
+        <w:t xml:space="preserve"> en cuanto a su paso por el 0.</w:t>
+      </w:r>
+    </w:p>
+    <w:p>
+      <w:pPr>
+        <w:rPr>
+          <w:rFonts w:ascii="Times New Roman" w:hAnsi="Times New Roman" w:cs="Times New Roman"/>
+          <w:sz w:val="24"/>
+          <w:szCs w:val="24"/>
+        </w:rPr>
+      </w:pPr>
+      <w:r>
+        <w:rPr>
+          <w:rFonts w:ascii="Times New Roman" w:hAnsi="Times New Roman" w:cs="Times New Roman"/>
+          <w:sz w:val="24"/>
+          <w:szCs w:val="24"/>
+        </w:rPr>
+        <w:t>C</w:t>
+      </w:r>
+      <w:r>
+        <w:rPr>
+          <w:rFonts w:ascii="Times New Roman" w:hAnsi="Times New Roman" w:cs="Times New Roman"/>
+          <w:sz w:val="24"/>
+          <w:szCs w:val="24"/>
+        </w:rPr>
+        <w:t>uando la frecuencia es alta</w:t>
+      </w:r>
+      <w:r>
+        <w:rPr>
+          <w:rFonts w:ascii="Times New Roman" w:hAnsi="Times New Roman" w:cs="Times New Roman"/>
+          <w:sz w:val="24"/>
+          <w:szCs w:val="24"/>
+        </w:rPr>
+        <w:t>, es</w:t>
+      </w:r>
+      <w:r>
+        <w:rPr>
+          <w:rFonts w:ascii="Times New Roman" w:hAnsi="Times New Roman" w:cs="Times New Roman"/>
+          <w:sz w:val="24"/>
+          <w:szCs w:val="24"/>
+        </w:rPr>
+        <w:t xml:space="preserve"> difícil capturar los valores ya que la entrada de estos no es regular</w:t>
+      </w:r>
+      <w:r>
+        <w:rPr>
+          <w:rFonts w:ascii="Times New Roman" w:hAnsi="Times New Roman" w:cs="Times New Roman"/>
+          <w:sz w:val="24"/>
+          <w:szCs w:val="24"/>
+        </w:rPr>
+        <w:t xml:space="preserve"> y </w:t>
+      </w:r>
+      <w:r>
+        <w:rPr>
+          <w:rFonts w:ascii="Times New Roman" w:hAnsi="Times New Roman" w:cs="Times New Roman"/>
+          <w:sz w:val="24"/>
+          <w:szCs w:val="24"/>
+        </w:rPr>
+        <w:t>es c</w:t>
+      </w:r>
+      <w:r>
+        <w:rPr>
+          <w:rFonts w:ascii="Times New Roman" w:hAnsi="Times New Roman" w:cs="Times New Roman"/>
+          <w:sz w:val="24"/>
+          <w:szCs w:val="24"/>
+        </w:rPr>
+        <w:t xml:space="preserve">omplicado </w:t>
+      </w:r>
+      <w:r>
+        <w:rPr>
+          <w:rFonts w:ascii="Times New Roman" w:hAnsi="Times New Roman" w:cs="Times New Roman"/>
+          <w:sz w:val="24"/>
+          <w:szCs w:val="24"/>
+        </w:rPr>
+        <w:t>encontrar un patrón que nos ayude a encontrar los datos necesarios.</w:t>
+      </w:r>
+    </w:p>
+    <w:p>
+      <w:pPr>
+        <w:rPr>
+          <w:rFonts w:ascii="Times New Roman" w:hAnsi="Times New Roman" w:cs="Times New Roman"/>
+          <w:sz w:val="24"/>
+          <w:szCs w:val="24"/>
+        </w:rPr>
+      </w:pPr>
+      <w:r>
+        <w:rPr>
+          <w:rFonts w:ascii="Times New Roman" w:hAnsi="Times New Roman" w:cs="Times New Roman"/>
+          <w:sz w:val="24"/>
+          <w:szCs w:val="24"/>
+        </w:rPr>
+        <w:t xml:space="preserve">Cuando se toman los datos de entrada por el puerto análogo, se toman como números enteros, </w:t>
+      </w:r>
+      <w:r>
+        <w:rPr>
+          <w:rFonts w:ascii="Times New Roman" w:hAnsi="Times New Roman" w:cs="Times New Roman"/>
+          <w:sz w:val="24"/>
+          <w:szCs w:val="24"/>
+        </w:rPr>
+        <w:t>haciendo pruebas encontramos que a</w:t>
+      </w:r>
+      <w:r>
+        <w:rPr>
+          <w:rFonts w:ascii="Times New Roman" w:hAnsi="Times New Roman" w:cs="Times New Roman"/>
+          <w:sz w:val="24"/>
+          <w:szCs w:val="24"/>
+        </w:rPr>
+        <w:t>l imprimir otros datos que no sean estos valores, esto interrumpe la generación de la onda y la daña.</w:t>
+      </w:r>
+    </w:p>
+    <w:p>
+      <w:pPr>
+        <w:rPr>
+          <w:rFonts w:ascii="Times New Roman" w:hAnsi="Times New Roman" w:cs="Times New Roman"/>
+          <w:sz w:val="24"/>
+          <w:szCs w:val="24"/>
+        </w:rPr>
+      </w:pPr>
+      <w:r>
+        <w:rPr>
+          <w:rFonts w:ascii="Times New Roman" w:hAnsi="Times New Roman" w:cs="Times New Roman"/>
+          <w:sz w:val="24"/>
+          <w:szCs w:val="24"/>
+        </w:rPr>
+        <w:t xml:space="preserve">En el ciclo que creamos para contar el tiempo, </w:t>
+      </w:r>
+      <w:r>
+        <w:rPr>
+          <w:rFonts w:ascii="Times New Roman" w:hAnsi="Times New Roman" w:cs="Times New Roman"/>
+          <w:sz w:val="24"/>
+          <w:szCs w:val="24"/>
+        </w:rPr>
+        <w:t xml:space="preserve">se </w:t>
+      </w:r>
+      <w:r>
+        <w:rPr>
+          <w:rFonts w:ascii="Times New Roman" w:hAnsi="Times New Roman" w:cs="Times New Roman"/>
+          <w:sz w:val="24"/>
+          <w:szCs w:val="24"/>
+        </w:rPr>
+        <w:t xml:space="preserve">cuenta las iteraciones dentro de ese bucle y nos afecta el tiempo que se cuenta en el </w:t>
       </w:r>
       <w:proofErr w:type="spellStart"/>
       <w:r>
@@ -1089,7 +1680,7 @@
           <w:sz w:val="24"/>
           <w:szCs w:val="24"/>
         </w:rPr>
-        <w:t>cual</w:t>
+        <w:t>loop</w:t>
       </w:r>
       <w:proofErr w:type="spellEnd"/>
       <w:r>
@@ -1098,371 +1689,6 @@
           <w:sz w:val="24"/>
           <w:szCs w:val="24"/>
         </w:rPr>
-        <w:t xml:space="preserve"> será la frecuencia</w:t>
-      </w:r>
-      <w:r>
-        <w:rPr>
-          <w:rFonts w:ascii="Times New Roman" w:hAnsi="Times New Roman" w:cs="Times New Roman"/>
-          <w:sz w:val="24"/>
-          <w:szCs w:val="24"/>
-        </w:rPr>
-        <w:t>.</w:t>
-      </w:r>
-    </w:p>
-    <w:p>
-      <w:pPr>
-        <w:rPr>
-          <w:rFonts w:ascii="Times New Roman" w:hAnsi="Times New Roman" w:cs="Times New Roman"/>
-          <w:sz w:val="24"/>
-          <w:szCs w:val="24"/>
-        </w:rPr>
-      </w:pPr>
-      <w:r>
-        <w:rPr>
-          <w:rFonts w:ascii="Times New Roman" w:hAnsi="Times New Roman" w:cs="Times New Roman"/>
-          <w:sz w:val="24"/>
-          <w:szCs w:val="24"/>
-        </w:rPr>
-        <w:t xml:space="preserve">Cabe resaltar que en algunos casos el tipo de dato nos afecta la información </w:t>
-      </w:r>
-      <w:proofErr w:type="gramStart"/>
-      <w:r>
-        <w:rPr>
-          <w:rFonts w:ascii="Times New Roman" w:hAnsi="Times New Roman" w:cs="Times New Roman"/>
-          <w:sz w:val="24"/>
-          <w:szCs w:val="24"/>
-        </w:rPr>
-        <w:t>ya que</w:t>
-      </w:r>
-      <w:proofErr w:type="gramEnd"/>
-      <w:r>
-        <w:rPr>
-          <w:rFonts w:ascii="Times New Roman" w:hAnsi="Times New Roman" w:cs="Times New Roman"/>
-          <w:sz w:val="24"/>
-          <w:szCs w:val="24"/>
-        </w:rPr>
-        <w:t xml:space="preserve"> si en algún momento el dato que estemos tratando es </w:t>
-      </w:r>
-      <w:r>
-        <w:rPr>
-          <w:rFonts w:ascii="Times New Roman" w:hAnsi="Times New Roman" w:cs="Times New Roman"/>
-          <w:sz w:val="24"/>
-          <w:szCs w:val="24"/>
-        </w:rPr>
-        <w:t xml:space="preserve">menor que uno y mayor a cero, no se puede tratar como un </w:t>
-      </w:r>
-      <w:proofErr w:type="spellStart"/>
-      <w:r>
-        <w:rPr>
-          <w:rFonts w:ascii="Times New Roman" w:hAnsi="Times New Roman" w:cs="Times New Roman"/>
-          <w:sz w:val="24"/>
-          <w:szCs w:val="24"/>
-        </w:rPr>
-        <w:t>int</w:t>
-      </w:r>
-      <w:proofErr w:type="spellEnd"/>
-      <w:r>
-        <w:rPr>
-          <w:rFonts w:ascii="Times New Roman" w:hAnsi="Times New Roman" w:cs="Times New Roman"/>
-          <w:sz w:val="24"/>
-          <w:szCs w:val="24"/>
-        </w:rPr>
-        <w:t xml:space="preserve"> porque seria iguala cero, debe ser tratado como un </w:t>
-      </w:r>
-      <w:proofErr w:type="spellStart"/>
-      <w:r>
-        <w:rPr>
-          <w:rFonts w:ascii="Times New Roman" w:hAnsi="Times New Roman" w:cs="Times New Roman"/>
-          <w:sz w:val="24"/>
-          <w:szCs w:val="24"/>
-        </w:rPr>
-        <w:t>float</w:t>
-      </w:r>
-      <w:proofErr w:type="spellEnd"/>
-      <w:r>
-        <w:rPr>
-          <w:rFonts w:ascii="Times New Roman" w:hAnsi="Times New Roman" w:cs="Times New Roman"/>
-          <w:sz w:val="24"/>
-          <w:szCs w:val="24"/>
-        </w:rPr>
-        <w:t xml:space="preserve"> para poder tener su valor, también como lo son los negativos, deben tener su signo y los positivos deben ser sin signo.</w:t>
-      </w:r>
-    </w:p>
-    <w:p>
-      <w:pPr>
-        <w:rPr>
-          <w:rFonts w:ascii="Times New Roman" w:hAnsi="Times New Roman" w:cs="Times New Roman"/>
-          <w:sz w:val="24"/>
-          <w:szCs w:val="24"/>
-        </w:rPr>
-      </w:pPr>
-    </w:p>
-    <w:p>
-      <w:pPr>
-        <w:rPr>
-          <w:rFonts w:ascii="Times New Roman" w:hAnsi="Times New Roman" w:cs="Times New Roman"/>
-          <w:sz w:val="24"/>
-          <w:szCs w:val="24"/>
-        </w:rPr>
-      </w:pPr>
-    </w:p>
-    <w:p>
-      <w:pPr>
-        <w:rPr>
-          <w:rFonts w:ascii="Times New Roman" w:hAnsi="Times New Roman" w:cs="Times New Roman"/>
-          <w:sz w:val="24"/>
-          <w:szCs w:val="24"/>
-        </w:rPr>
-      </w:pPr>
-    </w:p>
-    <w:p>
-      <w:pPr>
-        <w:rPr>
-          <w:rFonts w:ascii="Times New Roman" w:hAnsi="Times New Roman" w:cs="Times New Roman"/>
-          <w:sz w:val="24"/>
-          <w:szCs w:val="24"/>
-        </w:rPr>
-      </w:pPr>
-    </w:p>
-    <w:p>
-      <w:pPr>
-        <w:rPr>
-          <w:rFonts w:ascii="Times New Roman" w:hAnsi="Times New Roman" w:cs="Times New Roman"/>
-          <w:sz w:val="24"/>
-          <w:szCs w:val="24"/>
-        </w:rPr>
-      </w:pPr>
-    </w:p>
-    <w:p>
-      <w:pPr>
-        <w:rPr>
-          <w:rFonts w:ascii="Times New Roman" w:hAnsi="Times New Roman" w:cs="Times New Roman"/>
-          <w:sz w:val="24"/>
-          <w:szCs w:val="24"/>
-        </w:rPr>
-      </w:pPr>
-    </w:p>
-    <w:p>
-      <w:pPr>
-        <w:rPr>
-          <w:rFonts w:ascii="Times New Roman" w:hAnsi="Times New Roman" w:cs="Times New Roman"/>
-          <w:sz w:val="24"/>
-          <w:szCs w:val="24"/>
-        </w:rPr>
-      </w:pPr>
-    </w:p>
-    <w:p>
-      <w:pPr>
-        <w:rPr>
-          <w:rFonts w:ascii="Times New Roman" w:hAnsi="Times New Roman" w:cs="Times New Roman"/>
-          <w:sz w:val="24"/>
-          <w:szCs w:val="24"/>
-        </w:rPr>
-      </w:pPr>
-      <w:r>
-        <w:rPr>
-          <w:rFonts w:ascii="Times New Roman" w:hAnsi="Times New Roman" w:cs="Times New Roman"/>
-          <w:sz w:val="24"/>
-          <w:szCs w:val="24"/>
-        </w:rPr>
-        <w:t>Problemas</w:t>
-      </w:r>
-    </w:p>
-    <w:p>
-      <w:pPr>
-        <w:rPr>
-          <w:rFonts w:ascii="Times New Roman" w:hAnsi="Times New Roman" w:cs="Times New Roman"/>
-          <w:sz w:val="24"/>
-          <w:szCs w:val="24"/>
-        </w:rPr>
-      </w:pPr>
-      <w:r>
-        <w:rPr>
-          <w:rFonts w:ascii="Times New Roman" w:hAnsi="Times New Roman" w:cs="Times New Roman"/>
-          <w:sz w:val="24"/>
-          <w:szCs w:val="24"/>
-        </w:rPr>
-        <w:t>La onda s</w:t>
-      </w:r>
-      <w:r>
-        <w:rPr>
-          <w:rFonts w:ascii="Times New Roman" w:hAnsi="Times New Roman" w:cs="Times New Roman"/>
-          <w:sz w:val="24"/>
-          <w:szCs w:val="24"/>
-        </w:rPr>
-        <w:t xml:space="preserve">enoidal </w:t>
-      </w:r>
-      <w:r>
-        <w:rPr>
-          <w:rFonts w:ascii="Times New Roman" w:hAnsi="Times New Roman" w:cs="Times New Roman"/>
-          <w:sz w:val="24"/>
-          <w:szCs w:val="24"/>
-        </w:rPr>
-        <w:t>se comporta de manera parecida a la onda triangular</w:t>
-      </w:r>
-      <w:r>
-        <w:rPr>
-          <w:rFonts w:ascii="Times New Roman" w:hAnsi="Times New Roman" w:cs="Times New Roman"/>
-          <w:sz w:val="24"/>
-          <w:szCs w:val="24"/>
-        </w:rPr>
-        <w:t xml:space="preserve"> en cuanto a su paso por el 0.</w:t>
-      </w:r>
-    </w:p>
-    <w:p>
-      <w:pPr>
-        <w:rPr>
-          <w:rFonts w:ascii="Times New Roman" w:hAnsi="Times New Roman" w:cs="Times New Roman"/>
-          <w:sz w:val="24"/>
-          <w:szCs w:val="24"/>
-        </w:rPr>
-      </w:pPr>
-      <w:r>
-        <w:rPr>
-          <w:rFonts w:ascii="Times New Roman" w:hAnsi="Times New Roman" w:cs="Times New Roman"/>
-          <w:sz w:val="24"/>
-          <w:szCs w:val="24"/>
-        </w:rPr>
-        <w:t>C</w:t>
-      </w:r>
-      <w:r>
-        <w:rPr>
-          <w:rFonts w:ascii="Times New Roman" w:hAnsi="Times New Roman" w:cs="Times New Roman"/>
-          <w:sz w:val="24"/>
-          <w:szCs w:val="24"/>
-        </w:rPr>
-        <w:t>uando la frecuencia es alta</w:t>
-      </w:r>
-      <w:r>
-        <w:rPr>
-          <w:rFonts w:ascii="Times New Roman" w:hAnsi="Times New Roman" w:cs="Times New Roman"/>
-          <w:sz w:val="24"/>
-          <w:szCs w:val="24"/>
-        </w:rPr>
-        <w:t>, es</w:t>
-      </w:r>
-      <w:r>
-        <w:rPr>
-          <w:rFonts w:ascii="Times New Roman" w:hAnsi="Times New Roman" w:cs="Times New Roman"/>
-          <w:sz w:val="24"/>
-          <w:szCs w:val="24"/>
-        </w:rPr>
-        <w:t xml:space="preserve"> difícil capturar los valores ya que la entrada de estos no es regular</w:t>
-      </w:r>
-      <w:r>
-        <w:rPr>
-          <w:rFonts w:ascii="Times New Roman" w:hAnsi="Times New Roman" w:cs="Times New Roman"/>
-          <w:sz w:val="24"/>
-          <w:szCs w:val="24"/>
-        </w:rPr>
-        <w:t xml:space="preserve"> y </w:t>
-      </w:r>
-      <w:r>
-        <w:rPr>
-          <w:rFonts w:ascii="Times New Roman" w:hAnsi="Times New Roman" w:cs="Times New Roman"/>
-          <w:sz w:val="24"/>
-          <w:szCs w:val="24"/>
-        </w:rPr>
-        <w:t>es c</w:t>
-      </w:r>
-      <w:r>
-        <w:rPr>
-          <w:rFonts w:ascii="Times New Roman" w:hAnsi="Times New Roman" w:cs="Times New Roman"/>
-          <w:sz w:val="24"/>
-          <w:szCs w:val="24"/>
-        </w:rPr>
-        <w:t xml:space="preserve">omplicado </w:t>
-      </w:r>
-      <w:r>
-        <w:rPr>
-          <w:rFonts w:ascii="Times New Roman" w:hAnsi="Times New Roman" w:cs="Times New Roman"/>
-          <w:sz w:val="24"/>
-          <w:szCs w:val="24"/>
-        </w:rPr>
-        <w:t>encontrar un patrón que nos ayude a encontrar los datos necesarios.</w:t>
-      </w:r>
-    </w:p>
-    <w:p>
-      <w:pPr>
-        <w:rPr>
-          <w:rFonts w:ascii="Times New Roman" w:hAnsi="Times New Roman" w:cs="Times New Roman"/>
-          <w:sz w:val="24"/>
-          <w:szCs w:val="24"/>
-        </w:rPr>
-      </w:pPr>
-      <w:r>
-        <w:rPr>
-          <w:rFonts w:ascii="Times New Roman" w:hAnsi="Times New Roman" w:cs="Times New Roman"/>
-          <w:sz w:val="24"/>
-          <w:szCs w:val="24"/>
-        </w:rPr>
-        <w:t xml:space="preserve">Cuando se toman los datos de entrada por el puerto análogo, se toman como números enteros, </w:t>
-      </w:r>
-      <w:r>
-        <w:rPr>
-          <w:rFonts w:ascii="Times New Roman" w:hAnsi="Times New Roman" w:cs="Times New Roman"/>
-          <w:sz w:val="24"/>
-          <w:szCs w:val="24"/>
-        </w:rPr>
-        <w:t>haciendo pruebas encontramos que a</w:t>
-      </w:r>
-      <w:r>
-        <w:rPr>
-          <w:rFonts w:ascii="Times New Roman" w:hAnsi="Times New Roman" w:cs="Times New Roman"/>
-          <w:sz w:val="24"/>
-          <w:szCs w:val="24"/>
-        </w:rPr>
-        <w:t>l imprimir otros datos que no sean estos valores, esto interrumpe la generación de la onda y la daña.</w:t>
-      </w:r>
-    </w:p>
-    <w:p>
-      <w:pPr>
-        <w:rPr>
-          <w:rFonts w:ascii="Times New Roman" w:hAnsi="Times New Roman" w:cs="Times New Roman"/>
-          <w:sz w:val="24"/>
-          <w:szCs w:val="24"/>
-        </w:rPr>
-      </w:pPr>
-      <w:r>
-        <w:rPr>
-          <w:rFonts w:ascii="Times New Roman" w:hAnsi="Times New Roman" w:cs="Times New Roman"/>
-          <w:sz w:val="24"/>
-          <w:szCs w:val="24"/>
-        </w:rPr>
-        <w:t xml:space="preserve">En el ciclo que creamos para contar el tiempo, </w:t>
-      </w:r>
-      <w:r>
-        <w:rPr>
-          <w:rFonts w:ascii="Times New Roman" w:hAnsi="Times New Roman" w:cs="Times New Roman"/>
-          <w:sz w:val="24"/>
-          <w:szCs w:val="24"/>
-        </w:rPr>
-        <w:t xml:space="preserve">se </w:t>
-      </w:r>
-      <w:r>
-        <w:rPr>
-          <w:rFonts w:ascii="Times New Roman" w:hAnsi="Times New Roman" w:cs="Times New Roman"/>
-          <w:sz w:val="24"/>
-          <w:szCs w:val="24"/>
-        </w:rPr>
-        <w:t xml:space="preserve">cuenta las iteraciones dentro de ese bucle y nos afecta el tiempo que se cuenta en el </w:t>
-      </w:r>
-      <w:proofErr w:type="spellStart"/>
-      <w:r>
-        <w:rPr>
-          <w:rFonts w:ascii="Times New Roman" w:hAnsi="Times New Roman" w:cs="Times New Roman"/>
-          <w:sz w:val="24"/>
-          <w:szCs w:val="24"/>
-        </w:rPr>
-        <w:t>loop</w:t>
-      </w:r>
-      <w:proofErr w:type="spellEnd"/>
-      <w:r>
-        <w:rPr>
-          <w:rFonts w:ascii="Times New Roman" w:hAnsi="Times New Roman" w:cs="Times New Roman"/>
-          <w:sz w:val="24"/>
-          <w:szCs w:val="24"/>
-        </w:rPr>
         <w:t xml:space="preserve"> principal.</w:t>
       </w:r>
     </w:p>
@@ -1499,9 +1725,85 @@
           <w:rFonts w:ascii="Times New Roman" w:hAnsi="Times New Roman" w:cs="Times New Roman"/>
           <w:sz w:val="24"/>
           <w:szCs w:val="24"/>
-          <w:lang w:val="es-MX"/>
-        </w:rPr>
-      </w:pPr>
+        </w:rPr>
+      </w:pPr>
+    </w:p>
+    <w:p>
+      <w:pPr>
+        <w:rPr>
+          <w:rFonts w:ascii="Times New Roman" w:hAnsi="Times New Roman" w:cs="Times New Roman"/>
+          <w:sz w:val="24"/>
+          <w:szCs w:val="24"/>
+        </w:rPr>
+      </w:pPr>
+    </w:p>
+    <w:p>
+      <w:pPr>
+        <w:rPr>
+          <w:rFonts w:ascii="Times New Roman" w:hAnsi="Times New Roman" w:cs="Times New Roman"/>
+          <w:sz w:val="24"/>
+          <w:szCs w:val="24"/>
+        </w:rPr>
+      </w:pPr>
+    </w:p>
+    <w:p>
+      <w:pPr>
+        <w:rPr>
+          <w:rFonts w:ascii="Times New Roman" w:hAnsi="Times New Roman" w:cs="Times New Roman"/>
+          <w:sz w:val="24"/>
+          <w:szCs w:val="24"/>
+        </w:rPr>
+      </w:pPr>
+      <w:r>
+        <w:rPr>
+          <w:rFonts w:ascii="Times New Roman" w:hAnsi="Times New Roman" w:cs="Times New Roman"/>
+          <w:noProof/>
+          <w:sz w:val="24"/>
+          <w:szCs w:val="24"/>
+        </w:rPr>
+        <w:lastRenderedPageBreak/>
+        <w:drawing>
+          <wp:inline distT="0" distB="0" distL="0" distR="0" wp14:anchorId="3C89435B" wp14:editId="48E68677">
+            <wp:extent cx="5612130" cy="7882890"/>
+            <wp:effectExtent l="0" t="0" r="7620" b="3810"/>
+            <wp:docPr id="4" name="Imagen 4"/>
+            <wp:cNvGraphicFramePr>
+              <a:graphicFrameLocks xmlns:a="http://schemas.openxmlformats.org/drawingml/2006/main" noChangeAspect="1"/>
+            </wp:cNvGraphicFramePr>
+            <a:graphic xmlns:a="http://schemas.openxmlformats.org/drawingml/2006/main">
+              <a:graphicData uri="http://schemas.openxmlformats.org/drawingml/2006/picture">
+                <pic:pic xmlns:pic="http://schemas.openxmlformats.org/drawingml/2006/picture">
+                  <pic:nvPicPr>
+                    <pic:cNvPr id="4" name="Imagen 4"/>
+                    <pic:cNvPicPr/>
+                  </pic:nvPicPr>
+                  <pic:blipFill>
+                    <a:blip r:embed="rId7">
+                      <a:extLst>
+                        <a:ext uri="{28A0092B-C50C-407E-A947-70E740481C1C}">
+                          <a14:useLocalDpi xmlns:a14="http://schemas.microsoft.com/office/drawing/2010/main" val="0"/>
+                        </a:ext>
+                      </a:extLst>
+                    </a:blip>
+                    <a:stretch>
+                      <a:fillRect/>
+                    </a:stretch>
+                  </pic:blipFill>
+                  <pic:spPr>
+                    <a:xfrm>
+                      <a:off x="0" y="0"/>
+                      <a:ext cx="5612130" cy="7882890"/>
+                    </a:xfrm>
+                    <a:prstGeom prst="rect">
+                      <a:avLst/>
+                    </a:prstGeom>
+                  </pic:spPr>
+                </pic:pic>
+              </a:graphicData>
+            </a:graphic>
+          </wp:inline>
+        </w:drawing>
+      </w:r>
     </w:p>
     <w:p>
       <w:pPr>

</xml_diff>

<commit_message>
commit análisis final sábado
</commit_message>
<xml_diff>
--- a/INFORME DESAFÍO I INFORMATICA II.docx
+++ b/INFORME DESAFÍO I INFORMATICA II.docx
@@ -418,18 +418,42 @@
         <w:ind w:firstLine="708"/>
         <w:rPr>
           <w:rFonts w:ascii="Times New Roman" w:hAnsi="Times New Roman" w:cs="Times New Roman"/>
-          <w:sz w:val="24"/>
-          <w:szCs w:val="24"/>
-        </w:rPr>
-      </w:pPr>
-      <w:r>
-        <w:rPr>
-          <w:rFonts w:ascii="Times New Roman" w:hAnsi="Times New Roman" w:cs="Times New Roman"/>
+          <w:b/>
+          <w:bCs/>
           <w:sz w:val="24"/>
           <w:szCs w:val="24"/>
           <w:lang w:val="es-MX"/>
         </w:rPr>
+      </w:pPr>
+      <w:r>
+        <w:rPr>
+          <w:rFonts w:ascii="Times New Roman" w:hAnsi="Times New Roman" w:cs="Times New Roman"/>
+          <w:b/>
+          <w:bCs/>
+          <w:sz w:val="24"/>
+          <w:szCs w:val="24"/>
+          <w:lang w:val="es-MX"/>
+        </w:rPr>
         <w:lastRenderedPageBreak/>
+        <w:t xml:space="preserve">Proceso de análisis </w:t>
+      </w:r>
+    </w:p>
+    <w:p>
+      <w:pPr>
+        <w:ind w:firstLine="708"/>
+        <w:rPr>
+          <w:rFonts w:ascii="Times New Roman" w:hAnsi="Times New Roman" w:cs="Times New Roman"/>
+          <w:sz w:val="24"/>
+          <w:szCs w:val="24"/>
+        </w:rPr>
+      </w:pPr>
+      <w:r>
+        <w:rPr>
+          <w:rFonts w:ascii="Times New Roman" w:hAnsi="Times New Roman" w:cs="Times New Roman"/>
+          <w:sz w:val="24"/>
+          <w:szCs w:val="24"/>
+          <w:lang w:val="es-MX"/>
+        </w:rPr>
         <w:t>Como primer análisis</w:t>
       </w:r>
       <w:r>
@@ -851,7 +875,57 @@
           <w:sz w:val="24"/>
           <w:szCs w:val="24"/>
         </w:rPr>
-        <w:t>Miércoles en la noche tenemos algunas conclusiones:</w:t>
+        <w:t xml:space="preserve">Miércoles </w:t>
+      </w:r>
+      <w:r>
+        <w:rPr>
+          <w:rFonts w:ascii="Times New Roman" w:hAnsi="Times New Roman" w:cs="Times New Roman"/>
+          <w:sz w:val="24"/>
+          <w:szCs w:val="24"/>
+        </w:rPr>
+        <w:t>(</w:t>
+      </w:r>
+      <w:r>
+        <w:rPr>
+          <w:rFonts w:ascii="Times New Roman" w:hAnsi="Times New Roman" w:cs="Times New Roman"/>
+          <w:sz w:val="24"/>
+          <w:szCs w:val="24"/>
+        </w:rPr>
+        <w:t xml:space="preserve">4 </w:t>
+      </w:r>
+      <w:proofErr w:type="spellStart"/>
+      <w:r>
+        <w:rPr>
+          <w:rFonts w:ascii="Times New Roman" w:hAnsi="Times New Roman" w:cs="Times New Roman"/>
+          <w:sz w:val="24"/>
+          <w:szCs w:val="24"/>
+        </w:rPr>
+        <w:t>sep</w:t>
+      </w:r>
+      <w:proofErr w:type="spellEnd"/>
+      <w:r>
+        <w:rPr>
+          <w:rFonts w:ascii="Times New Roman" w:hAnsi="Times New Roman" w:cs="Times New Roman"/>
+          <w:sz w:val="24"/>
+          <w:szCs w:val="24"/>
+        </w:rPr>
+        <w:t>)</w:t>
+      </w:r>
+      <w:r>
+        <w:rPr>
+          <w:rFonts w:ascii="Times New Roman" w:hAnsi="Times New Roman" w:cs="Times New Roman"/>
+          <w:sz w:val="24"/>
+          <w:szCs w:val="24"/>
+        </w:rPr>
+        <w:t xml:space="preserve"> </w:t>
+      </w:r>
+      <w:r>
+        <w:rPr>
+          <w:rFonts w:ascii="Times New Roman" w:hAnsi="Times New Roman" w:cs="Times New Roman"/>
+          <w:sz w:val="24"/>
+          <w:szCs w:val="24"/>
+        </w:rPr>
+        <w:t>en la noche tenemos algunas conclusiones:</w:t>
       </w:r>
     </w:p>
     <w:p>
@@ -1179,8 +1253,41 @@
           <w:sz w:val="24"/>
           <w:szCs w:val="24"/>
         </w:rPr>
-        <w:lastRenderedPageBreak/>
-        <w:t xml:space="preserve">Viernes, </w:t>
+        <w:t>Viernes (</w:t>
+      </w:r>
+      <w:r>
+        <w:rPr>
+          <w:rFonts w:ascii="Times New Roman" w:hAnsi="Times New Roman" w:cs="Times New Roman"/>
+          <w:sz w:val="24"/>
+          <w:szCs w:val="24"/>
+        </w:rPr>
+        <w:t xml:space="preserve">6 </w:t>
+      </w:r>
+      <w:proofErr w:type="spellStart"/>
+      <w:r>
+        <w:rPr>
+          <w:rFonts w:ascii="Times New Roman" w:hAnsi="Times New Roman" w:cs="Times New Roman"/>
+          <w:sz w:val="24"/>
+          <w:szCs w:val="24"/>
+        </w:rPr>
+        <w:t>sep</w:t>
+      </w:r>
+      <w:proofErr w:type="spellEnd"/>
+      <w:r>
+        <w:rPr>
+          <w:rFonts w:ascii="Times New Roman" w:hAnsi="Times New Roman" w:cs="Times New Roman"/>
+          <w:sz w:val="24"/>
+          <w:szCs w:val="24"/>
+        </w:rPr>
+        <w:t>)</w:t>
+      </w:r>
+      <w:r>
+        <w:rPr>
+          <w:rFonts w:ascii="Times New Roman" w:hAnsi="Times New Roman" w:cs="Times New Roman"/>
+          <w:sz w:val="24"/>
+          <w:szCs w:val="24"/>
+        </w:rPr>
+        <w:t xml:space="preserve">, </w:t>
       </w:r>
       <w:r>
         <w:rPr>
@@ -1417,7 +1524,23 @@
           <w:sz w:val="24"/>
           <w:szCs w:val="24"/>
         </w:rPr>
-        <w:t xml:space="preserve">Hemos aprendido a que el Arduino tiene una memoria limitada, intentamos crear un arreglo de 1000 datos pero era justo el tope de </w:t>
+        <w:t xml:space="preserve">Hemos aprendido a que el Arduino tiene una memoria limitada, intentamos crear un arreglo de 1000 </w:t>
+      </w:r>
+      <w:r>
+        <w:rPr>
+          <w:rFonts w:ascii="Times New Roman" w:hAnsi="Times New Roman" w:cs="Times New Roman"/>
+          <w:sz w:val="24"/>
+          <w:szCs w:val="24"/>
+        </w:rPr>
+        <w:t>datos,</w:t>
+      </w:r>
+      <w:r>
+        <w:rPr>
+          <w:rFonts w:ascii="Times New Roman" w:hAnsi="Times New Roman" w:cs="Times New Roman"/>
+          <w:sz w:val="24"/>
+          <w:szCs w:val="24"/>
+        </w:rPr>
+        <w:t xml:space="preserve"> pero era justo el tope de </w:t>
       </w:r>
       <w:r>
         <w:rPr>
@@ -1481,13 +1604,17 @@
       <w:pPr>
         <w:rPr>
           <w:rFonts w:ascii="Times New Roman" w:hAnsi="Times New Roman" w:cs="Times New Roman"/>
-          <w:sz w:val="24"/>
-          <w:szCs w:val="24"/>
-        </w:rPr>
-      </w:pPr>
-      <w:r>
-        <w:rPr>
-          <w:rFonts w:ascii="Times New Roman" w:hAnsi="Times New Roman" w:cs="Times New Roman"/>
+          <w:b/>
+          <w:bCs/>
+          <w:sz w:val="24"/>
+          <w:szCs w:val="24"/>
+        </w:rPr>
+      </w:pPr>
+      <w:r>
+        <w:rPr>
+          <w:rFonts w:ascii="Times New Roman" w:hAnsi="Times New Roman" w:cs="Times New Roman"/>
+          <w:b/>
+          <w:bCs/>
           <w:sz w:val="24"/>
           <w:szCs w:val="24"/>
         </w:rPr>
@@ -1690,6 +1817,23 @@
           <w:szCs w:val="24"/>
         </w:rPr>
         <w:t xml:space="preserve"> principal.</w:t>
+      </w:r>
+      <w:r>
+        <w:rPr>
+          <w:rFonts w:ascii="Times New Roman" w:hAnsi="Times New Roman" w:cs="Times New Roman"/>
+          <w:sz w:val="24"/>
+          <w:szCs w:val="24"/>
+        </w:rPr>
+        <w:br/>
+        <w:t xml:space="preserve"> Tomar los datos en un lapso de tiempo muy amplio o muy corto nos generará problemas</w:t>
+      </w:r>
+      <w:r>
+        <w:rPr>
+          <w:rFonts w:ascii="Times New Roman" w:hAnsi="Times New Roman" w:cs="Times New Roman"/>
+          <w:sz w:val="24"/>
+          <w:szCs w:val="24"/>
+        </w:rPr>
+        <w:t>.</w:t>
       </w:r>
     </w:p>
     <w:p>

</xml_diff>

<commit_message>
Análisis sábado con diagrama
</commit_message>
<xml_diff>
--- a/INFORME DESAFÍO I INFORMATICA II.docx
+++ b/INFORME DESAFÍO I INFORMATICA II.docx
@@ -891,7 +891,15 @@
           <w:sz w:val="24"/>
           <w:szCs w:val="24"/>
         </w:rPr>
-        <w:t xml:space="preserve">4 </w:t>
+        <w:t>11</w:t>
+      </w:r>
+      <w:r>
+        <w:rPr>
+          <w:rFonts w:ascii="Times New Roman" w:hAnsi="Times New Roman" w:cs="Times New Roman"/>
+          <w:sz w:val="24"/>
+          <w:szCs w:val="24"/>
+        </w:rPr>
+        <w:t xml:space="preserve"> </w:t>
       </w:r>
       <w:proofErr w:type="spellStart"/>
       <w:r>
@@ -1261,7 +1269,15 @@
           <w:sz w:val="24"/>
           <w:szCs w:val="24"/>
         </w:rPr>
-        <w:t xml:space="preserve">6 </w:t>
+        <w:t>13</w:t>
+      </w:r>
+      <w:r>
+        <w:rPr>
+          <w:rFonts w:ascii="Times New Roman" w:hAnsi="Times New Roman" w:cs="Times New Roman"/>
+          <w:sz w:val="24"/>
+          <w:szCs w:val="24"/>
+        </w:rPr>
+        <w:t xml:space="preserve"> s</w:t>
       </w:r>
       <w:proofErr w:type="spellStart"/>
       <w:r>
@@ -1270,7 +1286,7 @@
           <w:sz w:val="24"/>
           <w:szCs w:val="24"/>
         </w:rPr>
-        <w:t>sep</w:t>
+        <w:t>ep</w:t>
       </w:r>
       <w:proofErr w:type="spellEnd"/>
       <w:r>

</xml_diff>

<commit_message>
agrego rango de error y fallos de memoria
</commit_message>
<xml_diff>
--- a/INFORME DESAFÍO I INFORMATICA II.docx
+++ b/INFORME DESAFÍO I INFORMATICA II.docx
@@ -1826,14 +1826,178 @@
         </w:rPr>
         <w:t xml:space="preserve"> </w:t>
       </w:r>
-      <w:r>
-        <w:rPr>
-          <w:rFonts w:ascii="Times New Roman" w:hAnsi="Times New Roman" w:cs="Times New Roman"/>
-          <w:sz w:val="24"/>
-          <w:szCs w:val="24"/>
-        </w:rPr>
-        <w:t xml:space="preserve"> </w:t>
-      </w:r>
+    </w:p>
+    <w:p>
+      <w:pPr>
+        <w:rPr>
+          <w:rFonts w:ascii="Times New Roman" w:hAnsi="Times New Roman" w:cs="Times New Roman"/>
+          <w:sz w:val="24"/>
+          <w:szCs w:val="24"/>
+        </w:rPr>
+      </w:pPr>
+      <w:r>
+        <w:rPr>
+          <w:rFonts w:ascii="Times New Roman" w:hAnsi="Times New Roman" w:cs="Times New Roman"/>
+          <w:sz w:val="24"/>
+          <w:szCs w:val="24"/>
+        </w:rPr>
+        <w:t xml:space="preserve">Usar ciclos como el while afectan el flujo del sistema ya que está dentro de una función loop, cuando entra al while debe frenar </w:t>
+      </w:r>
+      <w:r>
+        <w:rPr>
+          <w:rFonts w:ascii="Times New Roman" w:hAnsi="Times New Roman" w:cs="Times New Roman"/>
+          <w:sz w:val="24"/>
+          <w:szCs w:val="24"/>
+        </w:rPr>
+        <w:t xml:space="preserve">la ejecución del loop mientras realiza las tareas dentro del while, lo que significa que el tiempo de ejecución del loop pausa </w:t>
+      </w:r>
+      <w:r>
+        <w:rPr>
+          <w:rFonts w:ascii="Times New Roman" w:hAnsi="Times New Roman" w:cs="Times New Roman"/>
+          <w:sz w:val="24"/>
+          <w:szCs w:val="24"/>
+        </w:rPr>
+        <w:t>hasta que el while sea roto y continue el resto de tareas en el loop.</w:t>
+      </w:r>
+    </w:p>
+    <w:p>
+      <w:pPr>
+        <w:rPr>
+          <w:rFonts w:ascii="Times New Roman" w:hAnsi="Times New Roman" w:cs="Times New Roman"/>
+          <w:sz w:val="24"/>
+          <w:szCs w:val="24"/>
+        </w:rPr>
+      </w:pPr>
+      <w:r>
+        <w:rPr>
+          <w:rFonts w:ascii="Times New Roman" w:hAnsi="Times New Roman" w:cs="Times New Roman"/>
+          <w:sz w:val="24"/>
+          <w:szCs w:val="24"/>
+        </w:rPr>
+        <w:t xml:space="preserve">Para agregar sabemos que falla </w:t>
+      </w:r>
+      <w:r>
+        <w:rPr>
+          <w:rFonts w:ascii="Times New Roman" w:hAnsi="Times New Roman" w:cs="Times New Roman"/>
+          <w:sz w:val="24"/>
+          <w:szCs w:val="24"/>
+        </w:rPr>
+        <w:t>ya que</w:t>
+      </w:r>
+      <w:r>
+        <w:rPr>
+          <w:rFonts w:ascii="Times New Roman" w:hAnsi="Times New Roman" w:cs="Times New Roman"/>
+          <w:sz w:val="24"/>
+          <w:szCs w:val="24"/>
+        </w:rPr>
+        <w:t xml:space="preserve"> el colapso de memoria </w:t>
+      </w:r>
+      <w:r>
+        <w:rPr>
+          <w:rFonts w:ascii="Times New Roman" w:hAnsi="Times New Roman" w:cs="Times New Roman"/>
+          <w:sz w:val="24"/>
+          <w:szCs w:val="24"/>
+        </w:rPr>
+        <w:t>a veces</w:t>
+      </w:r>
+      <w:r>
+        <w:rPr>
+          <w:rFonts w:ascii="Times New Roman" w:hAnsi="Times New Roman" w:cs="Times New Roman"/>
+          <w:sz w:val="24"/>
+          <w:szCs w:val="24"/>
+        </w:rPr>
+        <w:t xml:space="preserve"> se presenta </w:t>
+      </w:r>
+      <w:r>
+        <w:rPr>
+          <w:rFonts w:ascii="Times New Roman" w:hAnsi="Times New Roman" w:cs="Times New Roman"/>
+          <w:sz w:val="24"/>
+          <w:szCs w:val="24"/>
+        </w:rPr>
+        <w:t>más</w:t>
+      </w:r>
+      <w:r>
+        <w:rPr>
+          <w:rFonts w:ascii="Times New Roman" w:hAnsi="Times New Roman" w:cs="Times New Roman"/>
+          <w:sz w:val="24"/>
+          <w:szCs w:val="24"/>
+        </w:rPr>
+        <w:t xml:space="preserve"> que todo cuando toca medir el segundo y los datos que ingresan son variables, es decir, que pued que recolecte mas datos o menos cada vez que se cuenta el segundo</w:t>
+      </w:r>
+    </w:p>
+    <w:p>
+      <w:pPr>
+        <w:rPr>
+          <w:rFonts w:ascii="Times New Roman" w:hAnsi="Times New Roman" w:cs="Times New Roman"/>
+          <w:sz w:val="24"/>
+          <w:szCs w:val="24"/>
+        </w:rPr>
+      </w:pPr>
+      <w:r>
+        <w:rPr>
+          <w:rFonts w:ascii="Times New Roman" w:hAnsi="Times New Roman" w:cs="Times New Roman"/>
+          <w:sz w:val="24"/>
+          <w:szCs w:val="24"/>
+        </w:rPr>
+        <w:t>Nuestro programa tie</w:t>
+      </w:r>
+      <w:r>
+        <w:rPr>
+          <w:rFonts w:ascii="Times New Roman" w:hAnsi="Times New Roman" w:cs="Times New Roman"/>
+          <w:sz w:val="24"/>
+          <w:szCs w:val="24"/>
+        </w:rPr>
+        <w:t xml:space="preserve">ne un rango de funcionamiento </w:t>
+      </w:r>
+      <w:r>
+        <w:rPr>
+          <w:rFonts w:ascii="Times New Roman" w:hAnsi="Times New Roman" w:cs="Times New Roman"/>
+          <w:sz w:val="24"/>
+          <w:szCs w:val="24"/>
+        </w:rPr>
+        <w:t xml:space="preserve">donde alcanza a distinguir entre cada onda, primero, entre </w:t>
+      </w:r>
+      <w:r>
+        <w:rPr>
+          <w:rFonts w:ascii="Times New Roman" w:hAnsi="Times New Roman" w:cs="Times New Roman"/>
+          <w:sz w:val="24"/>
+          <w:szCs w:val="24"/>
+        </w:rPr>
+        <w:t>las tipo senoidal y la triangular</w:t>
+      </w:r>
+      <w:r>
+        <w:rPr>
+          <w:rFonts w:ascii="Times New Roman" w:hAnsi="Times New Roman" w:cs="Times New Roman"/>
+          <w:sz w:val="24"/>
+          <w:szCs w:val="24"/>
+        </w:rPr>
+        <w:t>, las diferencia mas o menos hasta los 5Hz</w:t>
+      </w:r>
+      <w:r>
+        <w:rPr>
+          <w:rFonts w:ascii="Times New Roman" w:hAnsi="Times New Roman" w:cs="Times New Roman"/>
+          <w:sz w:val="24"/>
+          <w:szCs w:val="24"/>
+        </w:rPr>
+        <w:t>, aún detectando la frecuencia y amplitud</w:t>
+      </w:r>
+      <w:r>
+        <w:rPr>
+          <w:rFonts w:ascii="Times New Roman" w:hAnsi="Times New Roman" w:cs="Times New Roman"/>
+          <w:sz w:val="24"/>
+          <w:szCs w:val="24"/>
+        </w:rPr>
+        <w:t>, hasta los 100 Hz sigue diferenciando los otros tipos de onda de la cuadrada, con su frecuencia y amplitud, después no alcanza a distinguir el tipo de onda y no siempre la amplitud y frecuencia.</w:t>
+      </w:r>
+    </w:p>
+    <w:p>
+      <w:pPr>
+        <w:rPr>
+          <w:rFonts w:ascii="Times New Roman" w:hAnsi="Times New Roman" w:cs="Times New Roman"/>
+          <w:sz w:val="24"/>
+          <w:szCs w:val="24"/>
+        </w:rPr>
+      </w:pPr>
     </w:p>
     <w:p>
       <w:pPr>
@@ -2011,7 +2175,6 @@
           <w:sz w:val="24"/>
           <w:szCs w:val="24"/>
         </w:rPr>
-        <w:lastRenderedPageBreak/>
         <w:t xml:space="preserve">Cuando se toman los datos de entrada por el puerto análogo, se toman como números enteros, </w:t>
       </w:r>
       <w:r>
@@ -2160,7 +2323,7 @@
           <w:sz w:val="24"/>
           <w:szCs w:val="24"/>
         </w:rPr>
-        <w:t xml:space="preserve">Por falta de tiempo y de análisis ene el proceso hemos cometido muchos errores en </w:t>
+        <w:t xml:space="preserve">Por falta de tiempo y de análisis en el proceso hemos cometido muchos errores en </w:t>
       </w:r>
       <w:r>
         <w:rPr>
@@ -2235,6 +2398,38 @@
           <w:szCs w:val="24"/>
         </w:rPr>
       </w:pPr>
+      <w:r>
+        <w:rPr>
+          <w:rFonts w:ascii="Times New Roman" w:hAnsi="Times New Roman" w:cs="Times New Roman"/>
+          <w:sz w:val="24"/>
+          <w:szCs w:val="24"/>
+        </w:rPr>
+        <w:t xml:space="preserve">Usar ciclos como el while afectan la ejecución en tiempo del sistema ya que está dentro de un void loop, </w:t>
+      </w:r>
+      <w:r>
+        <w:rPr>
+          <w:rFonts w:ascii="Times New Roman" w:hAnsi="Times New Roman" w:cs="Times New Roman"/>
+          <w:sz w:val="24"/>
+          <w:szCs w:val="24"/>
+        </w:rPr>
+        <w:t>cuando se entra al while, para la ejecución de</w:t>
+      </w:r>
+      <w:r>
+        <w:rPr>
+          <w:rFonts w:ascii="Times New Roman" w:hAnsi="Times New Roman" w:cs="Times New Roman"/>
+          <w:sz w:val="24"/>
+          <w:szCs w:val="24"/>
+        </w:rPr>
+        <w:t xml:space="preserve"> este debe frenar la ejecución del loop, </w:t>
+      </w:r>
+      <w:r>
+        <w:rPr>
+          <w:rFonts w:ascii="Times New Roman" w:hAnsi="Times New Roman" w:cs="Times New Roman"/>
+          <w:sz w:val="24"/>
+          <w:szCs w:val="24"/>
+        </w:rPr>
+        <w:t>y no con</w:t>
+      </w:r>
     </w:p>
     <w:p>
       <w:pPr>
@@ -2298,7 +2493,16 @@
           <w:sz w:val="24"/>
           <w:szCs w:val="24"/>
         </w:rPr>
-        <w:t xml:space="preserve">El primer algoritmo desarrollado fue en el condicional encendido, donde se busca hallar el valor máximo y mínimo que toma el valor leído por el pin análogo del generador de señales, con el fin de que con el valor máximo y mínimo hallar la diferencia y dividirlo entre dos que seria </w:t>
+        <w:t xml:space="preserve">El primer algoritmo desarrollado fue en el condicional encendido, donde se busca hallar el valor máximo y mínimo que toma el valor leído por el pin análogo del generador de </w:t>
+      </w:r>
+      <w:r>
+        <w:rPr>
+          <w:rFonts w:ascii="Times New Roman" w:hAnsi="Times New Roman" w:cs="Times New Roman"/>
+          <w:sz w:val="24"/>
+          <w:szCs w:val="24"/>
+        </w:rPr>
+        <w:lastRenderedPageBreak/>
+        <w:t xml:space="preserve">señales, con el fin de que con el valor máximo y mínimo hallar la diferencia y dividirlo entre dos que seria </w:t>
       </w:r>
       <w:r>
         <w:rPr>
@@ -2429,16 +2633,7 @@
           <w:sz w:val="24"/>
           <w:szCs w:val="24"/>
         </w:rPr>
-        <w:t xml:space="preserve"> se repiten, esto fue parte del análisis notar que </w:t>
-      </w:r>
-      <w:r>
-        <w:rPr>
-          <w:rFonts w:ascii="Times New Roman" w:hAnsi="Times New Roman" w:cs="Times New Roman"/>
-          <w:sz w:val="24"/>
-          <w:szCs w:val="24"/>
-        </w:rPr>
-        <w:lastRenderedPageBreak/>
-        <w:t xml:space="preserve">en una escala desde </w:t>
+        <w:t xml:space="preserve"> se repiten, esto fue parte del análisis notar que en una escala desde </w:t>
       </w:r>
       <w:r>
         <w:rPr>

</xml_diff>

<commit_message>
agrego error en diferenciación de ondas
entre la onda senoidal y triangular, en bajas frecuencias.
</commit_message>
<xml_diff>
--- a/INFORME DESAFÍO I INFORMATICA II.docx
+++ b/INFORME DESAFÍO I INFORMATICA II.docx
@@ -1971,7 +1971,15 @@
           <w:sz w:val="24"/>
           <w:szCs w:val="24"/>
         </w:rPr>
-        <w:t>, las diferencia mas o menos hasta los 5Hz</w:t>
+        <w:t xml:space="preserve">, las diferencia </w:t>
+      </w:r>
+      <w:r>
+        <w:rPr>
+          <w:rFonts w:ascii="Times New Roman" w:hAnsi="Times New Roman" w:cs="Times New Roman"/>
+          <w:sz w:val="24"/>
+          <w:szCs w:val="24"/>
+        </w:rPr>
+        <w:t>en frecuencias bajas entre 1 y 2Hz</w:t>
       </w:r>
       <w:r>
         <w:rPr>

</xml_diff>